<commit_message>
add proper title; add company table
</commit_message>
<xml_diff>
--- a/src/tno/euphorie/templates/rie.docx
+++ b/src/tno/euphorie/templates/rie.docx
@@ -3,6 +3,12 @@
 <w:document xmlns:wpc="http://schemas.microsoft.com/office/word/2010/wordprocessingCanvas" xmlns:cx="http://schemas.microsoft.com/office/drawing/2014/chartex" xmlns:cx1="http://schemas.microsoft.com/office/drawing/2015/9/8/chartex" xmlns:cx2="http://schemas.microsoft.com/office/drawing/2015/10/21/chartex" xmlns:cx3="http://schemas.microsoft.com/office/drawing/2016/5/9/chartex" xmlns:cx4="http://schemas.microsoft.com/office/drawing/2016/5/10/chartex" xmlns:cx5="http://schemas.microsoft.com/office/drawing/2016/5/11/chartex" xmlns:cx6="http://schemas.microsoft.com/office/drawing/2016/5/12/chartex" xmlns:cx7="http://schemas.microsoft.com/office/drawing/2016/5/13/chartex" xmlns:cx8="http://schemas.microsoft.com/office/drawing/2016/5/14/chartex" xmlns:mc="http://schemas.openxmlformats.org/markup-compatibility/2006" xmlns:aink="http://schemas.microsoft.com/office/drawing/2016/ink" xmlns:am3d="http://schemas.microsoft.com/office/drawing/2017/model3d" xmlns:o="urn:schemas-microsoft-com:office:office" xmlns:r="http://schemas.openxmlformats.org/officeDocument/2006/relationships" xmlns:m="http://schemas.openxmlformats.org/officeDocument/2006/math" xmlns:v="urn:schemas-microsoft-com:vml" xmlns:wp14="http://schemas.microsoft.com/office/word/2010/wordprocessingDrawing" xmlns:wp="http://schemas.openxmlformats.org/drawingml/2006/wordprocessingDrawing" xmlns:w10="urn:schemas-microsoft-com:office:word" xmlns:w="http://schemas.openxmlformats.org/wordprocessingml/2006/main" xmlns:w14="http://schemas.microsoft.com/office/word/2010/wordml" xmlns:w15="http://schemas.microsoft.com/office/word/2012/wordml" xmlns:w16cid="http://schemas.microsoft.com/office/word/2016/wordml/cid" xmlns:w16se="http://schemas.microsoft.com/office/word/2015/wordml/symex" xmlns:wpg="http://schemas.microsoft.com/office/word/2010/wordprocessingGroup" xmlns:wpi="http://schemas.microsoft.com/office/word/2010/wordprocessingInk" xmlns:wne="http://schemas.microsoft.com/office/word/2006/wordml" xmlns:wps="http://schemas.microsoft.com/office/word/2010/wordprocessingShape" mc:Ignorable="w14 w15 w16se w16cid wp14">
   <w:body>
     <w:p>
+      <w:pPr>
+        <w:pStyle w:val="Title"/>
+      </w:pPr>
+      <w:r>
+        <w:t>OiRA Report:</w:t>
+      </w:r>
       <w:bookmarkStart w:id="0" w:name="_GoBack"/>
       <w:bookmarkEnd w:id="0"/>
     </w:p>

</xml_diff>

<commit_message>
remove page number in footer
</commit_message>
<xml_diff>
--- a/src/tno/euphorie/templates/rie.docx
+++ b/src/tno/euphorie/templates/rie.docx
@@ -110,65 +110,6 @@
 
 <file path=word/footer2.xml><?xml version="1.0" encoding="utf-8"?>
 <w:ftr xmlns:wpc="http://schemas.microsoft.com/office/word/2010/wordprocessingCanvas" xmlns:cx="http://schemas.microsoft.com/office/drawing/2014/chartex" xmlns:cx1="http://schemas.microsoft.com/office/drawing/2015/9/8/chartex" xmlns:cx2="http://schemas.microsoft.com/office/drawing/2015/10/21/chartex" xmlns:cx3="http://schemas.microsoft.com/office/drawing/2016/5/9/chartex" xmlns:cx4="http://schemas.microsoft.com/office/drawing/2016/5/10/chartex" xmlns:cx5="http://schemas.microsoft.com/office/drawing/2016/5/11/chartex" xmlns:cx6="http://schemas.microsoft.com/office/drawing/2016/5/12/chartex" xmlns:cx7="http://schemas.microsoft.com/office/drawing/2016/5/13/chartex" xmlns:cx8="http://schemas.microsoft.com/office/drawing/2016/5/14/chartex" xmlns:mc="http://schemas.openxmlformats.org/markup-compatibility/2006" xmlns:aink="http://schemas.microsoft.com/office/drawing/2016/ink" xmlns:am3d="http://schemas.microsoft.com/office/drawing/2017/model3d" xmlns:o="urn:schemas-microsoft-com:office:office" xmlns:r="http://schemas.openxmlformats.org/officeDocument/2006/relationships" xmlns:m="http://schemas.openxmlformats.org/officeDocument/2006/math" xmlns:v="urn:schemas-microsoft-com:vml" xmlns:wp14="http://schemas.microsoft.com/office/word/2010/wordprocessingDrawing" xmlns:wp="http://schemas.openxmlformats.org/drawingml/2006/wordprocessingDrawing" xmlns:w10="urn:schemas-microsoft-com:office:word" xmlns:w="http://schemas.openxmlformats.org/wordprocessingml/2006/main" xmlns:w14="http://schemas.microsoft.com/office/word/2010/wordml" xmlns:w15="http://schemas.microsoft.com/office/word/2012/wordml" xmlns:w16cid="http://schemas.microsoft.com/office/word/2016/wordml/cid" xmlns:w16se="http://schemas.microsoft.com/office/word/2015/wordml/symex" xmlns:wpg="http://schemas.microsoft.com/office/word/2010/wordprocessingGroup" xmlns:wpi="http://schemas.microsoft.com/office/word/2010/wordprocessingInk" xmlns:wne="http://schemas.microsoft.com/office/word/2006/wordml" xmlns:wps="http://schemas.microsoft.com/office/word/2010/wordprocessingShape" mc:Ignorable="w14 w15 w16se w16cid wp14">
-  <w:sdt>
-    <w:sdtPr>
-      <w:rPr>
-        <w:rStyle w:val="PageNumber0"/>
-      </w:rPr>
-      <w:id w:val="-1892566458"/>
-      <w:docPartObj>
-        <w:docPartGallery w:val="Page Numbers (Bottom of Page)"/>
-        <w:docPartUnique/>
-      </w:docPartObj>
-    </w:sdtPr>
-    <w:sdtEndPr>
-      <w:rPr>
-        <w:rStyle w:val="PageNumber0"/>
-      </w:rPr>
-    </w:sdtEndPr>
-    <w:sdtContent>
-      <w:p>
-        <w:pPr>
-          <w:pStyle w:val="Footer"/>
-          <w:framePr w:wrap="none" w:vAnchor="text" w:hAnchor="margin" w:xAlign="right" w:y="1"/>
-          <w:rPr>
-            <w:rStyle w:val="PageNumber0"/>
-          </w:rPr>
-        </w:pPr>
-        <w:r>
-          <w:rPr>
-            <w:rStyle w:val="PageNumber0"/>
-          </w:rPr>
-          <w:fldChar w:fldCharType="begin"/>
-        </w:r>
-        <w:r>
-          <w:rPr>
-            <w:rStyle w:val="PageNumber0"/>
-          </w:rPr>
-          <w:instrText xml:space="preserve"> PAGE </w:instrText>
-        </w:r>
-        <w:r>
-          <w:rPr>
-            <w:rStyle w:val="PageNumber0"/>
-          </w:rPr>
-          <w:fldChar w:fldCharType="separate"/>
-        </w:r>
-        <w:r>
-          <w:rPr>
-            <w:rStyle w:val="PageNumber0"/>
-            <w:noProof/>
-          </w:rPr>
-          <w:t>1</w:t>
-        </w:r>
-        <w:r>
-          <w:rPr>
-            <w:rStyle w:val="PageNumber0"/>
-          </w:rPr>
-          <w:fldChar w:fldCharType="end"/>
-        </w:r>
-      </w:p>
-    </w:sdtContent>
-  </w:sdt>
   <w:p>
     <w:pPr>
       <w:spacing w:before="0" w:after="0"/>
@@ -221,12 +162,6 @@
       <w:gridCol w:w="4750"/>
     </w:tblGrid>
     <w:tr>
-      <w:tblPrEx>
-        <w:tblCellMar>
-          <w:top w:w="0" w:type="dxa"/>
-          <w:bottom w:w="0" w:type="dxa"/>
-        </w:tblCellMar>
-      </w:tblPrEx>
       <w:tc>
         <w:tcPr>
           <w:tcW w:w="4750" w:type="dxa"/>

</xml_diff>

<commit_message>
using the new feature from python-docx, we can now add / manipulate header anf footer
</commit_message>
<xml_diff>
--- a/src/tno/euphorie/templates/rie.docx
+++ b/src/tno/euphorie/templates/rie.docx
@@ -6,9 +6,6 @@
       <w:pPr>
         <w:pStyle w:val="Title"/>
       </w:pPr>
-      <w:r>
-        <w:t>OiRA Report:</w:t>
-      </w:r>
       <w:bookmarkStart w:id="0" w:name="_GoBack"/>
       <w:bookmarkEnd w:id="0"/>
     </w:p>
@@ -73,7 +70,6 @@
       <w:p>
         <w:pPr>
           <w:pStyle w:val="Footer"/>
-          <w:framePr w:wrap="none" w:vAnchor="text" w:hAnchor="margin" w:xAlign="right" w:y="1"/>
           <w:rPr>
             <w:rStyle w:val="PageNumber0"/>
           </w:rPr>
@@ -102,7 +98,6 @@
   <w:p>
     <w:pPr>
       <w:pStyle w:val="Footer"/>
-      <w:ind w:right="360"/>
     </w:pPr>
   </w:p>
 </w:ftr>
@@ -152,25 +147,19 @@
 <w:hdr xmlns:wpc="http://schemas.microsoft.com/office/word/2010/wordprocessingCanvas" xmlns:cx="http://schemas.microsoft.com/office/drawing/2014/chartex" xmlns:cx1="http://schemas.microsoft.com/office/drawing/2015/9/8/chartex" xmlns:cx2="http://schemas.microsoft.com/office/drawing/2015/10/21/chartex" xmlns:cx3="http://schemas.microsoft.com/office/drawing/2016/5/9/chartex" xmlns:cx4="http://schemas.microsoft.com/office/drawing/2016/5/10/chartex" xmlns:cx5="http://schemas.microsoft.com/office/drawing/2016/5/11/chartex" xmlns:cx6="http://schemas.microsoft.com/office/drawing/2016/5/12/chartex" xmlns:cx7="http://schemas.microsoft.com/office/drawing/2016/5/13/chartex" xmlns:cx8="http://schemas.microsoft.com/office/drawing/2016/5/14/chartex" xmlns:mc="http://schemas.openxmlformats.org/markup-compatibility/2006" xmlns:aink="http://schemas.microsoft.com/office/drawing/2016/ink" xmlns:am3d="http://schemas.microsoft.com/office/drawing/2017/model3d" xmlns:o="urn:schemas-microsoft-com:office:office" xmlns:r="http://schemas.openxmlformats.org/officeDocument/2006/relationships" xmlns:m="http://schemas.openxmlformats.org/officeDocument/2006/math" xmlns:v="urn:schemas-microsoft-com:vml" xmlns:wp14="http://schemas.microsoft.com/office/word/2010/wordprocessingDrawing" xmlns:wp="http://schemas.openxmlformats.org/drawingml/2006/wordprocessingDrawing" xmlns:w10="urn:schemas-microsoft-com:office:word" xmlns:w="http://schemas.openxmlformats.org/wordprocessingml/2006/main" xmlns:w14="http://schemas.microsoft.com/office/word/2010/wordml" xmlns:w15="http://schemas.microsoft.com/office/word/2012/wordml" xmlns:w16cid="http://schemas.microsoft.com/office/word/2016/wordml/cid" xmlns:w16se="http://schemas.microsoft.com/office/word/2015/wordml/symex" xmlns:wpg="http://schemas.microsoft.com/office/word/2010/wordprocessingGroup" xmlns:wpi="http://schemas.microsoft.com/office/word/2010/wordprocessingInk" xmlns:wne="http://schemas.microsoft.com/office/word/2006/wordml" xmlns:wps="http://schemas.microsoft.com/office/word/2010/wordprocessingShape" mc:Ignorable="w14 w15 w16se w16cid wp14">
   <w:tbl>
     <w:tblPr>
-      <w:tblW w:w="0" w:type="auto"/>
+      <w:tblW w:w="9515" w:type="dxa"/>
       <w:tblInd w:w="108" w:type="dxa"/>
       <w:tblLayout w:type="fixed"/>
       <w:tblLook w:val="0000" w:firstRow="0" w:lastRow="0" w:firstColumn="0" w:lastColumn="0" w:noHBand="0" w:noVBand="0"/>
     </w:tblPr>
     <w:tblGrid>
-      <w:gridCol w:w="4750"/>
-      <w:gridCol w:w="4750"/>
+      <w:gridCol w:w="7825"/>
+      <w:gridCol w:w="1690"/>
     </w:tblGrid>
     <w:tr>
       <w:tc>
         <w:tcPr>
-          <w:tcW w:w="4750" w:type="dxa"/>
-          <w:tcBorders>
-            <w:top w:val="nil"/>
-            <w:left w:val="nil"/>
-            <w:bottom w:val="nil"/>
-            <w:right w:val="nil"/>
-          </w:tcBorders>
+          <w:tcW w:w="7825" w:type="dxa"/>
         </w:tcPr>
         <w:p>
           <w:pPr>
@@ -180,18 +169,12 @@
       </w:tc>
       <w:tc>
         <w:tcPr>
-          <w:tcW w:w="4750" w:type="dxa"/>
-          <w:tcBorders>
-            <w:top w:val="nil"/>
-            <w:left w:val="nil"/>
-            <w:bottom w:val="nil"/>
-            <w:right w:val="nil"/>
-          </w:tcBorders>
+          <w:tcW w:w="1690" w:type="dxa"/>
         </w:tcPr>
         <w:p>
           <w:pPr>
             <w:pStyle w:val="Footer"/>
-            <w:jc w:val="right"/>
+            <w:ind w:left="0"/>
           </w:pPr>
           <w:proofErr w:type="spellStart"/>
           <w:r>
@@ -1403,10 +1386,10 @@
     <w:autoRedefine/>
     <w:uiPriority w:val="99"/>
     <w:qFormat/>
-    <w:rsid w:val="004B60A5"/>
+    <w:rsid w:val="009B77A8"/>
     <w:pPr>
       <w:spacing w:before="0" w:after="0"/>
-      <w:ind w:left="720"/>
+      <w:ind w:left="-107"/>
     </w:pPr>
     <w:rPr>
       <w:i/>
@@ -1420,7 +1403,7 @@
     <w:basedOn w:val="DefaultParagraphFont"/>
     <w:link w:val="Footer"/>
     <w:uiPriority w:val="99"/>
-    <w:rsid w:val="004B60A5"/>
+    <w:rsid w:val="009B77A8"/>
     <w:rPr>
       <w:rFonts w:ascii="Arial" w:hAnsi="Arial" w:cs="Arial"/>
       <w:i/>

</xml_diff>

<commit_message>
make better use of header / footer, explicitly write "date of download"
</commit_message>
<xml_diff>
--- a/src/tno/euphorie/templates/rie.docx
+++ b/src/tno/euphorie/templates/rie.docx
@@ -6,13 +6,14 @@
       <w:pPr>
         <w:pStyle w:val="Title"/>
       </w:pPr>
-      <w:bookmarkStart w:id="0" w:name="_GoBack"/>
-      <w:bookmarkEnd w:id="0"/>
     </w:p>
     <w:sectPr>
-      <w:headerReference w:type="default" r:id="rId7"/>
-      <w:footerReference w:type="even" r:id="rId8"/>
-      <w:footerReference w:type="default" r:id="rId9"/>
+      <w:headerReference w:type="even" r:id="rId7"/>
+      <w:headerReference w:type="default" r:id="rId8"/>
+      <w:footerReference w:type="even" r:id="rId9"/>
+      <w:footerReference w:type="default" r:id="rId10"/>
+      <w:headerReference w:type="first" r:id="rId11"/>
+      <w:footerReference w:type="first" r:id="rId12"/>
       <w:type w:val="continuous"/>
       <w:pgSz w:w="11907" w:h="16838"/>
       <w:pgMar w:top="1000" w:right="1200" w:bottom="1000" w:left="1200" w:header="720" w:footer="720" w:gutter="0"/>
@@ -105,76 +106,53 @@
 
 <file path=word/footer2.xml><?xml version="1.0" encoding="utf-8"?>
 <w:ftr xmlns:wpc="http://schemas.microsoft.com/office/word/2010/wordprocessingCanvas" xmlns:cx="http://schemas.microsoft.com/office/drawing/2014/chartex" xmlns:cx1="http://schemas.microsoft.com/office/drawing/2015/9/8/chartex" xmlns:cx2="http://schemas.microsoft.com/office/drawing/2015/10/21/chartex" xmlns:cx3="http://schemas.microsoft.com/office/drawing/2016/5/9/chartex" xmlns:cx4="http://schemas.microsoft.com/office/drawing/2016/5/10/chartex" xmlns:cx5="http://schemas.microsoft.com/office/drawing/2016/5/11/chartex" xmlns:cx6="http://schemas.microsoft.com/office/drawing/2016/5/12/chartex" xmlns:cx7="http://schemas.microsoft.com/office/drawing/2016/5/13/chartex" xmlns:cx8="http://schemas.microsoft.com/office/drawing/2016/5/14/chartex" xmlns:mc="http://schemas.openxmlformats.org/markup-compatibility/2006" xmlns:aink="http://schemas.microsoft.com/office/drawing/2016/ink" xmlns:am3d="http://schemas.microsoft.com/office/drawing/2017/model3d" xmlns:o="urn:schemas-microsoft-com:office:office" xmlns:r="http://schemas.openxmlformats.org/officeDocument/2006/relationships" xmlns:m="http://schemas.openxmlformats.org/officeDocument/2006/math" xmlns:v="urn:schemas-microsoft-com:vml" xmlns:wp14="http://schemas.microsoft.com/office/word/2010/wordprocessingDrawing" xmlns:wp="http://schemas.openxmlformats.org/drawingml/2006/wordprocessingDrawing" xmlns:w10="urn:schemas-microsoft-com:office:word" xmlns:w="http://schemas.openxmlformats.org/wordprocessingml/2006/main" xmlns:w14="http://schemas.microsoft.com/office/word/2010/wordml" xmlns:w15="http://schemas.microsoft.com/office/word/2012/wordml" xmlns:w16cid="http://schemas.microsoft.com/office/word/2016/wordml/cid" xmlns:w16se="http://schemas.microsoft.com/office/word/2015/wordml/symex" xmlns:wpg="http://schemas.microsoft.com/office/word/2010/wordprocessingGroup" xmlns:wpi="http://schemas.microsoft.com/office/word/2010/wordprocessingInk" xmlns:wne="http://schemas.microsoft.com/office/word/2006/wordml" xmlns:wps="http://schemas.microsoft.com/office/word/2010/wordprocessingShape" mc:Ignorable="w14 w15 w16se w16cid wp14">
-  <w:p>
-    <w:pPr>
-      <w:spacing w:before="0" w:after="0"/>
-      <w:ind w:right="360"/>
-      <w:rPr>
-        <w:sz w:val="24"/>
-        <w:szCs w:val="24"/>
-      </w:rPr>
-    </w:pPr>
-  </w:p>
-</w:ftr>
-</file>
-
-<file path=word/footnotes.xml><?xml version="1.0" encoding="utf-8"?>
-<w:footnotes xmlns:wpc="http://schemas.microsoft.com/office/word/2010/wordprocessingCanvas" xmlns:cx="http://schemas.microsoft.com/office/drawing/2014/chartex" xmlns:cx1="http://schemas.microsoft.com/office/drawing/2015/9/8/chartex" xmlns:cx2="http://schemas.microsoft.com/office/drawing/2015/10/21/chartex" xmlns:cx3="http://schemas.microsoft.com/office/drawing/2016/5/9/chartex" xmlns:cx4="http://schemas.microsoft.com/office/drawing/2016/5/10/chartex" xmlns:cx5="http://schemas.microsoft.com/office/drawing/2016/5/11/chartex" xmlns:cx6="http://schemas.microsoft.com/office/drawing/2016/5/12/chartex" xmlns:cx7="http://schemas.microsoft.com/office/drawing/2016/5/13/chartex" xmlns:cx8="http://schemas.microsoft.com/office/drawing/2016/5/14/chartex" xmlns:mc="http://schemas.openxmlformats.org/markup-compatibility/2006" xmlns:aink="http://schemas.microsoft.com/office/drawing/2016/ink" xmlns:am3d="http://schemas.microsoft.com/office/drawing/2017/model3d" xmlns:o="urn:schemas-microsoft-com:office:office" xmlns:r="http://schemas.openxmlformats.org/officeDocument/2006/relationships" xmlns:m="http://schemas.openxmlformats.org/officeDocument/2006/math" xmlns:v="urn:schemas-microsoft-com:vml" xmlns:wp14="http://schemas.microsoft.com/office/word/2010/wordprocessingDrawing" xmlns:wp="http://schemas.openxmlformats.org/drawingml/2006/wordprocessingDrawing" xmlns:w10="urn:schemas-microsoft-com:office:word" xmlns:w="http://schemas.openxmlformats.org/wordprocessingml/2006/main" xmlns:w14="http://schemas.microsoft.com/office/word/2010/wordml" xmlns:w15="http://schemas.microsoft.com/office/word/2012/wordml" xmlns:w16cid="http://schemas.microsoft.com/office/word/2016/wordml/cid" xmlns:w16se="http://schemas.microsoft.com/office/word/2015/wordml/symex" xmlns:wpg="http://schemas.microsoft.com/office/word/2010/wordprocessingGroup" xmlns:wpi="http://schemas.microsoft.com/office/word/2010/wordprocessingInk" xmlns:wne="http://schemas.microsoft.com/office/word/2006/wordml" xmlns:wps="http://schemas.microsoft.com/office/word/2010/wordprocessingShape" mc:Ignorable="w14 w15 w16se w16cid wp14">
-  <w:footnote w:type="separator" w:id="-1">
-    <w:p>
-      <w:pPr>
-        <w:spacing w:before="0" w:after="0"/>
-      </w:pPr>
-      <w:r>
-        <w:separator/>
-      </w:r>
-    </w:p>
-  </w:footnote>
-  <w:footnote w:type="continuationSeparator" w:id="0">
-    <w:p>
-      <w:pPr>
-        <w:spacing w:before="0" w:after="0"/>
-      </w:pPr>
-      <w:r>
-        <w:continuationSeparator/>
-      </w:r>
-    </w:p>
-  </w:footnote>
-</w:footnotes>
-</file>
-
-<file path=word/header1.xml><?xml version="1.0" encoding="utf-8"?>
-<w:hdr xmlns:wpc="http://schemas.microsoft.com/office/word/2010/wordprocessingCanvas" xmlns:cx="http://schemas.microsoft.com/office/drawing/2014/chartex" xmlns:cx1="http://schemas.microsoft.com/office/drawing/2015/9/8/chartex" xmlns:cx2="http://schemas.microsoft.com/office/drawing/2015/10/21/chartex" xmlns:cx3="http://schemas.microsoft.com/office/drawing/2016/5/9/chartex" xmlns:cx4="http://schemas.microsoft.com/office/drawing/2016/5/10/chartex" xmlns:cx5="http://schemas.microsoft.com/office/drawing/2016/5/11/chartex" xmlns:cx6="http://schemas.microsoft.com/office/drawing/2016/5/12/chartex" xmlns:cx7="http://schemas.microsoft.com/office/drawing/2016/5/13/chartex" xmlns:cx8="http://schemas.microsoft.com/office/drawing/2016/5/14/chartex" xmlns:mc="http://schemas.openxmlformats.org/markup-compatibility/2006" xmlns:aink="http://schemas.microsoft.com/office/drawing/2016/ink" xmlns:am3d="http://schemas.microsoft.com/office/drawing/2017/model3d" xmlns:o="urn:schemas-microsoft-com:office:office" xmlns:r="http://schemas.openxmlformats.org/officeDocument/2006/relationships" xmlns:m="http://schemas.openxmlformats.org/officeDocument/2006/math" xmlns:v="urn:schemas-microsoft-com:vml" xmlns:wp14="http://schemas.microsoft.com/office/word/2010/wordprocessingDrawing" xmlns:wp="http://schemas.openxmlformats.org/drawingml/2006/wordprocessingDrawing" xmlns:w10="urn:schemas-microsoft-com:office:word" xmlns:w="http://schemas.openxmlformats.org/wordprocessingml/2006/main" xmlns:w14="http://schemas.microsoft.com/office/word/2010/wordml" xmlns:w15="http://schemas.microsoft.com/office/word/2012/wordml" xmlns:w16cid="http://schemas.microsoft.com/office/word/2016/wordml/cid" xmlns:w16se="http://schemas.microsoft.com/office/word/2015/wordml/symex" xmlns:wpg="http://schemas.microsoft.com/office/word/2010/wordprocessingGroup" xmlns:wpi="http://schemas.microsoft.com/office/word/2010/wordprocessingInk" xmlns:wne="http://schemas.microsoft.com/office/word/2006/wordml" xmlns:wps="http://schemas.microsoft.com/office/word/2010/wordprocessingShape" mc:Ignorable="w14 w15 w16se w16cid wp14">
   <w:tbl>
     <w:tblPr>
-      <w:tblW w:w="9515" w:type="dxa"/>
-      <w:tblInd w:w="108" w:type="dxa"/>
-      <w:tblLayout w:type="fixed"/>
-      <w:tblLook w:val="0000" w:firstRow="0" w:lastRow="0" w:firstColumn="0" w:lastColumn="0" w:noHBand="0" w:noVBand="0"/>
+      <w:tblStyle w:val="TableGrid"/>
+      <w:tblW w:w="11481" w:type="dxa"/>
+      <w:tblBorders>
+        <w:top w:val="none" w:sz="0" w:space="0" w:color="auto"/>
+        <w:left w:val="none" w:sz="0" w:space="0" w:color="auto"/>
+        <w:bottom w:val="none" w:sz="0" w:space="0" w:color="auto"/>
+        <w:right w:val="none" w:sz="0" w:space="0" w:color="auto"/>
+        <w:insideH w:val="none" w:sz="0" w:space="0" w:color="auto"/>
+        <w:insideV w:val="none" w:sz="0" w:space="0" w:color="auto"/>
+      </w:tblBorders>
+      <w:tblLook w:val="04A0" w:firstRow="1" w:lastRow="0" w:firstColumn="1" w:lastColumn="0" w:noHBand="0" w:noVBand="1"/>
     </w:tblPr>
     <w:tblGrid>
-      <w:gridCol w:w="7825"/>
-      <w:gridCol w:w="1690"/>
+      <w:gridCol w:w="7513"/>
+      <w:gridCol w:w="1984"/>
+      <w:gridCol w:w="1984"/>
     </w:tblGrid>
     <w:tr>
       <w:tc>
         <w:tcPr>
-          <w:tcW w:w="7825" w:type="dxa"/>
+          <w:tcW w:w="7513" w:type="dxa"/>
         </w:tcPr>
         <w:p>
           <w:pPr>
-            <w:pStyle w:val="Footer"/>
+            <w:spacing w:before="0" w:after="0"/>
+            <w:ind w:right="360"/>
+            <w:rPr>
+              <w:sz w:val="24"/>
+              <w:szCs w:val="24"/>
+            </w:rPr>
           </w:pPr>
         </w:p>
       </w:tc>
       <w:tc>
         <w:tcPr>
-          <w:tcW w:w="1690" w:type="dxa"/>
+          <w:tcW w:w="1984" w:type="dxa"/>
         </w:tcPr>
         <w:p>
           <w:pPr>
             <w:pStyle w:val="Footer"/>
-            <w:ind w:left="0"/>
+            <w:jc w:val="right"/>
+            <w:rPr>
+              <w:sz w:val="24"/>
+              <w:szCs w:val="24"/>
+            </w:rPr>
           </w:pPr>
           <w:proofErr w:type="spellStart"/>
           <w:r>
@@ -228,15 +206,143 @@
           </w:r>
         </w:p>
       </w:tc>
+      <w:tc>
+        <w:tcPr>
+          <w:tcW w:w="1984" w:type="dxa"/>
+        </w:tcPr>
+        <w:p>
+          <w:pPr>
+            <w:spacing w:before="0" w:after="0"/>
+            <w:ind w:right="360"/>
+            <w:rPr>
+              <w:sz w:val="24"/>
+              <w:szCs w:val="24"/>
+            </w:rPr>
+          </w:pPr>
+        </w:p>
+      </w:tc>
     </w:tr>
   </w:tbl>
   <w:p>
     <w:pPr>
       <w:spacing w:before="0" w:after="0"/>
-      <w:rPr>
-        <w:sz w:val="24"/>
-        <w:szCs w:val="24"/>
-      </w:rPr>
+      <w:ind w:right="360"/>
+      <w:rPr>
+        <w:sz w:val="2"/>
+        <w:szCs w:val="2"/>
+      </w:rPr>
+    </w:pPr>
+    <w:bookmarkStart w:id="0" w:name="_GoBack"/>
+    <w:bookmarkEnd w:id="0"/>
+  </w:p>
+</w:ftr>
+</file>
+
+<file path=word/footer3.xml><?xml version="1.0" encoding="utf-8"?>
+<w:ftr xmlns:wpc="http://schemas.microsoft.com/office/word/2010/wordprocessingCanvas" xmlns:cx="http://schemas.microsoft.com/office/drawing/2014/chartex" xmlns:cx1="http://schemas.microsoft.com/office/drawing/2015/9/8/chartex" xmlns:cx2="http://schemas.microsoft.com/office/drawing/2015/10/21/chartex" xmlns:cx3="http://schemas.microsoft.com/office/drawing/2016/5/9/chartex" xmlns:cx4="http://schemas.microsoft.com/office/drawing/2016/5/10/chartex" xmlns:cx5="http://schemas.microsoft.com/office/drawing/2016/5/11/chartex" xmlns:cx6="http://schemas.microsoft.com/office/drawing/2016/5/12/chartex" xmlns:cx7="http://schemas.microsoft.com/office/drawing/2016/5/13/chartex" xmlns:cx8="http://schemas.microsoft.com/office/drawing/2016/5/14/chartex" xmlns:mc="http://schemas.openxmlformats.org/markup-compatibility/2006" xmlns:aink="http://schemas.microsoft.com/office/drawing/2016/ink" xmlns:am3d="http://schemas.microsoft.com/office/drawing/2017/model3d" xmlns:o="urn:schemas-microsoft-com:office:office" xmlns:r="http://schemas.openxmlformats.org/officeDocument/2006/relationships" xmlns:m="http://schemas.openxmlformats.org/officeDocument/2006/math" xmlns:v="urn:schemas-microsoft-com:vml" xmlns:wp14="http://schemas.microsoft.com/office/word/2010/wordprocessingDrawing" xmlns:wp="http://schemas.openxmlformats.org/drawingml/2006/wordprocessingDrawing" xmlns:w10="urn:schemas-microsoft-com:office:word" xmlns:w="http://schemas.openxmlformats.org/wordprocessingml/2006/main" xmlns:w14="http://schemas.microsoft.com/office/word/2010/wordml" xmlns:w15="http://schemas.microsoft.com/office/word/2012/wordml" xmlns:w16cid="http://schemas.microsoft.com/office/word/2016/wordml/cid" xmlns:w16se="http://schemas.microsoft.com/office/word/2015/wordml/symex" xmlns:wpg="http://schemas.microsoft.com/office/word/2010/wordprocessingGroup" xmlns:wpi="http://schemas.microsoft.com/office/word/2010/wordprocessingInk" xmlns:wne="http://schemas.microsoft.com/office/word/2006/wordml" xmlns:wps="http://schemas.microsoft.com/office/word/2010/wordprocessingShape" mc:Ignorable="w14 w15 w16se w16cid wp14">
+  <w:p>
+    <w:pPr>
+      <w:pStyle w:val="Footer"/>
+    </w:pPr>
+  </w:p>
+</w:ftr>
+</file>
+
+<file path=word/footnotes.xml><?xml version="1.0" encoding="utf-8"?>
+<w:footnotes xmlns:wpc="http://schemas.microsoft.com/office/word/2010/wordprocessingCanvas" xmlns:cx="http://schemas.microsoft.com/office/drawing/2014/chartex" xmlns:cx1="http://schemas.microsoft.com/office/drawing/2015/9/8/chartex" xmlns:cx2="http://schemas.microsoft.com/office/drawing/2015/10/21/chartex" xmlns:cx3="http://schemas.microsoft.com/office/drawing/2016/5/9/chartex" xmlns:cx4="http://schemas.microsoft.com/office/drawing/2016/5/10/chartex" xmlns:cx5="http://schemas.microsoft.com/office/drawing/2016/5/11/chartex" xmlns:cx6="http://schemas.microsoft.com/office/drawing/2016/5/12/chartex" xmlns:cx7="http://schemas.microsoft.com/office/drawing/2016/5/13/chartex" xmlns:cx8="http://schemas.microsoft.com/office/drawing/2016/5/14/chartex" xmlns:mc="http://schemas.openxmlformats.org/markup-compatibility/2006" xmlns:aink="http://schemas.microsoft.com/office/drawing/2016/ink" xmlns:am3d="http://schemas.microsoft.com/office/drawing/2017/model3d" xmlns:o="urn:schemas-microsoft-com:office:office" xmlns:r="http://schemas.openxmlformats.org/officeDocument/2006/relationships" xmlns:m="http://schemas.openxmlformats.org/officeDocument/2006/math" xmlns:v="urn:schemas-microsoft-com:vml" xmlns:wp14="http://schemas.microsoft.com/office/word/2010/wordprocessingDrawing" xmlns:wp="http://schemas.openxmlformats.org/drawingml/2006/wordprocessingDrawing" xmlns:w10="urn:schemas-microsoft-com:office:word" xmlns:w="http://schemas.openxmlformats.org/wordprocessingml/2006/main" xmlns:w14="http://schemas.microsoft.com/office/word/2010/wordml" xmlns:w15="http://schemas.microsoft.com/office/word/2012/wordml" xmlns:w16cid="http://schemas.microsoft.com/office/word/2016/wordml/cid" xmlns:w16se="http://schemas.microsoft.com/office/word/2015/wordml/symex" xmlns:wpg="http://schemas.microsoft.com/office/word/2010/wordprocessingGroup" xmlns:wpi="http://schemas.microsoft.com/office/word/2010/wordprocessingInk" xmlns:wne="http://schemas.microsoft.com/office/word/2006/wordml" xmlns:wps="http://schemas.microsoft.com/office/word/2010/wordprocessingShape" mc:Ignorable="w14 w15 w16se w16cid wp14">
+  <w:footnote w:type="separator" w:id="-1">
+    <w:p>
+      <w:pPr>
+        <w:spacing w:before="0" w:after="0"/>
+      </w:pPr>
+      <w:r>
+        <w:separator/>
+      </w:r>
+    </w:p>
+  </w:footnote>
+  <w:footnote w:type="continuationSeparator" w:id="0">
+    <w:p>
+      <w:pPr>
+        <w:spacing w:before="0" w:after="0"/>
+      </w:pPr>
+      <w:r>
+        <w:continuationSeparator/>
+      </w:r>
+    </w:p>
+  </w:footnote>
+</w:footnotes>
+</file>
+
+<file path=word/header1.xml><?xml version="1.0" encoding="utf-8"?>
+<w:hdr xmlns:wpc="http://schemas.microsoft.com/office/word/2010/wordprocessingCanvas" xmlns:cx="http://schemas.microsoft.com/office/drawing/2014/chartex" xmlns:cx1="http://schemas.microsoft.com/office/drawing/2015/9/8/chartex" xmlns:cx2="http://schemas.microsoft.com/office/drawing/2015/10/21/chartex" xmlns:cx3="http://schemas.microsoft.com/office/drawing/2016/5/9/chartex" xmlns:cx4="http://schemas.microsoft.com/office/drawing/2016/5/10/chartex" xmlns:cx5="http://schemas.microsoft.com/office/drawing/2016/5/11/chartex" xmlns:cx6="http://schemas.microsoft.com/office/drawing/2016/5/12/chartex" xmlns:cx7="http://schemas.microsoft.com/office/drawing/2016/5/13/chartex" xmlns:cx8="http://schemas.microsoft.com/office/drawing/2016/5/14/chartex" xmlns:mc="http://schemas.openxmlformats.org/markup-compatibility/2006" xmlns:aink="http://schemas.microsoft.com/office/drawing/2016/ink" xmlns:am3d="http://schemas.microsoft.com/office/drawing/2017/model3d" xmlns:o="urn:schemas-microsoft-com:office:office" xmlns:r="http://schemas.openxmlformats.org/officeDocument/2006/relationships" xmlns:m="http://schemas.openxmlformats.org/officeDocument/2006/math" xmlns:v="urn:schemas-microsoft-com:vml" xmlns:wp14="http://schemas.microsoft.com/office/word/2010/wordprocessingDrawing" xmlns:wp="http://schemas.openxmlformats.org/drawingml/2006/wordprocessingDrawing" xmlns:w10="urn:schemas-microsoft-com:office:word" xmlns:w="http://schemas.openxmlformats.org/wordprocessingml/2006/main" xmlns:w14="http://schemas.microsoft.com/office/word/2010/wordml" xmlns:w15="http://schemas.microsoft.com/office/word/2012/wordml" xmlns:w16cid="http://schemas.microsoft.com/office/word/2016/wordml/cid" xmlns:w16se="http://schemas.microsoft.com/office/word/2015/wordml/symex" xmlns:wpg="http://schemas.microsoft.com/office/word/2010/wordprocessingGroup" xmlns:wpi="http://schemas.microsoft.com/office/word/2010/wordprocessingInk" xmlns:wne="http://schemas.microsoft.com/office/word/2006/wordml" xmlns:wps="http://schemas.microsoft.com/office/word/2010/wordprocessingShape" mc:Ignorable="w14 w15 w16se w16cid wp14">
+  <w:p>
+    <w:pPr>
+      <w:pStyle w:val="Header"/>
+    </w:pPr>
+  </w:p>
+</w:hdr>
+</file>
+
+<file path=word/header2.xml><?xml version="1.0" encoding="utf-8"?>
+<w:hdr xmlns:wpc="http://schemas.microsoft.com/office/word/2010/wordprocessingCanvas" xmlns:cx="http://schemas.microsoft.com/office/drawing/2014/chartex" xmlns:cx1="http://schemas.microsoft.com/office/drawing/2015/9/8/chartex" xmlns:cx2="http://schemas.microsoft.com/office/drawing/2015/10/21/chartex" xmlns:cx3="http://schemas.microsoft.com/office/drawing/2016/5/9/chartex" xmlns:cx4="http://schemas.microsoft.com/office/drawing/2016/5/10/chartex" xmlns:cx5="http://schemas.microsoft.com/office/drawing/2016/5/11/chartex" xmlns:cx6="http://schemas.microsoft.com/office/drawing/2016/5/12/chartex" xmlns:cx7="http://schemas.microsoft.com/office/drawing/2016/5/13/chartex" xmlns:cx8="http://schemas.microsoft.com/office/drawing/2016/5/14/chartex" xmlns:mc="http://schemas.openxmlformats.org/markup-compatibility/2006" xmlns:aink="http://schemas.microsoft.com/office/drawing/2016/ink" xmlns:am3d="http://schemas.microsoft.com/office/drawing/2017/model3d" xmlns:o="urn:schemas-microsoft-com:office:office" xmlns:r="http://schemas.openxmlformats.org/officeDocument/2006/relationships" xmlns:m="http://schemas.openxmlformats.org/officeDocument/2006/math" xmlns:v="urn:schemas-microsoft-com:vml" xmlns:wp14="http://schemas.microsoft.com/office/word/2010/wordprocessingDrawing" xmlns:wp="http://schemas.openxmlformats.org/drawingml/2006/wordprocessingDrawing" xmlns:w10="urn:schemas-microsoft-com:office:word" xmlns:w="http://schemas.openxmlformats.org/wordprocessingml/2006/main" xmlns:w14="http://schemas.microsoft.com/office/word/2010/wordml" xmlns:w15="http://schemas.microsoft.com/office/word/2012/wordml" xmlns:w16cid="http://schemas.microsoft.com/office/word/2016/wordml/cid" xmlns:w16se="http://schemas.microsoft.com/office/word/2015/wordml/symex" xmlns:wpg="http://schemas.microsoft.com/office/word/2010/wordprocessingGroup" xmlns:wpi="http://schemas.microsoft.com/office/word/2010/wordprocessingInk" xmlns:wne="http://schemas.microsoft.com/office/word/2006/wordml" xmlns:wps="http://schemas.microsoft.com/office/word/2010/wordprocessingShape" mc:Ignorable="w14 w15 w16se w16cid wp14">
+  <w:tbl>
+    <w:tblPr>
+      <w:tblStyle w:val="TableGrid"/>
+      <w:tblW w:w="0" w:type="auto"/>
+      <w:tblBorders>
+        <w:top w:val="none" w:sz="0" w:space="0" w:color="auto"/>
+        <w:left w:val="none" w:sz="0" w:space="0" w:color="auto"/>
+        <w:bottom w:val="none" w:sz="0" w:space="0" w:color="auto"/>
+        <w:right w:val="none" w:sz="0" w:space="0" w:color="auto"/>
+        <w:insideH w:val="none" w:sz="0" w:space="0" w:color="auto"/>
+        <w:insideV w:val="none" w:sz="0" w:space="0" w:color="auto"/>
+      </w:tblBorders>
+      <w:tblLook w:val="04A0" w:firstRow="1" w:lastRow="0" w:firstColumn="1" w:lastColumn="0" w:noHBand="0" w:noVBand="1"/>
+    </w:tblPr>
+    <w:tblGrid>
+      <w:gridCol w:w="6799"/>
+      <w:gridCol w:w="2698"/>
+    </w:tblGrid>
+    <w:tr>
+      <w:tc>
+        <w:tcPr>
+          <w:tcW w:w="6799" w:type="dxa"/>
+        </w:tcPr>
+        <w:p>
+          <w:pPr>
+            <w:pStyle w:val="Footer"/>
+          </w:pPr>
+        </w:p>
+      </w:tc>
+      <w:tc>
+        <w:tcPr>
+          <w:tcW w:w="2698" w:type="dxa"/>
+        </w:tcPr>
+        <w:p>
+          <w:pPr>
+            <w:pStyle w:val="Footer"/>
+          </w:pPr>
+        </w:p>
+      </w:tc>
+    </w:tr>
+  </w:tbl>
+  <w:p>
+    <w:pPr>
+      <w:spacing w:before="0" w:after="0"/>
+      <w:rPr>
+        <w:sz w:val="2"/>
+        <w:szCs w:val="2"/>
+      </w:rPr>
+    </w:pPr>
+  </w:p>
+</w:hdr>
+</file>
+
+<file path=word/header3.xml><?xml version="1.0" encoding="utf-8"?>
+<w:hdr xmlns:wpc="http://schemas.microsoft.com/office/word/2010/wordprocessingCanvas" xmlns:cx="http://schemas.microsoft.com/office/drawing/2014/chartex" xmlns:cx1="http://schemas.microsoft.com/office/drawing/2015/9/8/chartex" xmlns:cx2="http://schemas.microsoft.com/office/drawing/2015/10/21/chartex" xmlns:cx3="http://schemas.microsoft.com/office/drawing/2016/5/9/chartex" xmlns:cx4="http://schemas.microsoft.com/office/drawing/2016/5/10/chartex" xmlns:cx5="http://schemas.microsoft.com/office/drawing/2016/5/11/chartex" xmlns:cx6="http://schemas.microsoft.com/office/drawing/2016/5/12/chartex" xmlns:cx7="http://schemas.microsoft.com/office/drawing/2016/5/13/chartex" xmlns:cx8="http://schemas.microsoft.com/office/drawing/2016/5/14/chartex" xmlns:mc="http://schemas.openxmlformats.org/markup-compatibility/2006" xmlns:aink="http://schemas.microsoft.com/office/drawing/2016/ink" xmlns:am3d="http://schemas.microsoft.com/office/drawing/2017/model3d" xmlns:o="urn:schemas-microsoft-com:office:office" xmlns:r="http://schemas.openxmlformats.org/officeDocument/2006/relationships" xmlns:m="http://schemas.openxmlformats.org/officeDocument/2006/math" xmlns:v="urn:schemas-microsoft-com:vml" xmlns:wp14="http://schemas.microsoft.com/office/word/2010/wordprocessingDrawing" xmlns:wp="http://schemas.openxmlformats.org/drawingml/2006/wordprocessingDrawing" xmlns:w10="urn:schemas-microsoft-com:office:word" xmlns:w="http://schemas.openxmlformats.org/wordprocessingml/2006/main" xmlns:w14="http://schemas.microsoft.com/office/word/2010/wordml" xmlns:w15="http://schemas.microsoft.com/office/word/2012/wordml" xmlns:w16cid="http://schemas.microsoft.com/office/word/2016/wordml/cid" xmlns:w16se="http://schemas.microsoft.com/office/word/2015/wordml/symex" xmlns:wpg="http://schemas.microsoft.com/office/word/2010/wordprocessingGroup" xmlns:wpi="http://schemas.microsoft.com/office/word/2010/wordprocessingInk" xmlns:wne="http://schemas.microsoft.com/office/word/2006/wordml" xmlns:wps="http://schemas.microsoft.com/office/word/2010/wordprocessingShape" mc:Ignorable="w14 w15 w16se w16cid wp14">
+  <w:p>
+    <w:pPr>
+      <w:pStyle w:val="Header"/>
     </w:pPr>
   </w:p>
 </w:hdr>
@@ -1738,6 +1844,22 @@
     <w:unhideWhenUsed/>
     <w:rsid w:val="00BB24B2"/>
   </w:style>
+  <w:style w:type="table" w:styleId="TableGrid">
+    <w:name w:val="Table Grid"/>
+    <w:basedOn w:val="TableNormal"/>
+    <w:uiPriority w:val="39"/>
+    <w:rsid w:val="0035555D"/>
+    <w:tblPr>
+      <w:tblBorders>
+        <w:top w:val="single" w:sz="4" w:space="0" w:color="auto"/>
+        <w:left w:val="single" w:sz="4" w:space="0" w:color="auto"/>
+        <w:bottom w:val="single" w:sz="4" w:space="0" w:color="auto"/>
+        <w:right w:val="single" w:sz="4" w:space="0" w:color="auto"/>
+        <w:insideH w:val="single" w:sz="4" w:space="0" w:color="auto"/>
+        <w:insideV w:val="single" w:sz="4" w:space="0" w:color="auto"/>
+      </w:tblBorders>
+    </w:tblPr>
+  </w:style>
 </w:styles>
 </file>
 

</xml_diff>